<commit_message>
update document part of what to store
</commit_message>
<xml_diff>
--- a/Document.docx
+++ b/Document.docx
@@ -51,16 +51,19 @@
     </w:p>
     <w:p>
       <w:r>
-        <w:t xml:space="preserve">This graph contains </w:t>
-      </w:r>
-      <w:r>
-        <w:t>courses</w:t>
-      </w:r>
-      <w:r>
-        <w:t xml:space="preserve">, </w:t>
-      </w:r>
-      <w:r>
-        <w:t xml:space="preserve">room and </w:t>
+        <w:t xml:space="preserve">This graph contains courses, </w:t>
+      </w:r>
+      <w:r>
+        <w:t>room</w:t>
+      </w:r>
+      <w:r>
+        <w:rPr>
+          <w:rFonts w:hint="eastAsia"/>
+        </w:rPr>
+        <w:t>s</w:t>
+      </w:r>
+      <w:r>
+        <w:t xml:space="preserve"> and </w:t>
       </w:r>
       <w:r>
         <w:t>tutor</w:t>
@@ -68,6 +71,29 @@
       <w:r>
         <w:t>s. Each of them have relationship with other</w:t>
       </w:r>
+      <w:r>
+        <w:t>.</w:t>
+      </w:r>
+    </w:p>
+    <w:p>
+      <w:r>
+        <w:t>Course has name and available time attributes and relates with room and tutor</w:t>
+      </w:r>
+    </w:p>
+    <w:p>
+      <w:r>
+        <w:t xml:space="preserve">Room has number and seats attributes also relates with course and tutor </w:t>
+      </w:r>
+    </w:p>
+    <w:p>
+      <w:r>
+        <w:t xml:space="preserve">Tutor has </w:t>
+      </w:r>
+      <w:r>
+        <w:t>name and relate with course and room</w:t>
+      </w:r>
+      <w:bookmarkStart w:id="0" w:name="_GoBack"/>
+      <w:bookmarkEnd w:id="0"/>
     </w:p>
     <w:p/>
     <w:p>
@@ -418,18 +444,47 @@
         </w:rPr>
         <w:t> </w:t>
       </w:r>
-      <w:hyperlink r:id="rId12" w:tooltip="Affero General Public License" w:history="1">
-        <w:r>
-          <w:rPr>
-            <w:rStyle w:val="a6"/>
-            <w:rFonts w:asciiTheme="minorEastAsia" w:eastAsiaTheme="minorEastAsia" w:hAnsiTheme="minorEastAsia" w:cs="Arial"/>
-            <w:color w:val="0B0080"/>
-            <w:sz w:val="21"/>
-            <w:szCs w:val="21"/>
-          </w:rPr>
-          <w:t>Affero General Public License</w:t>
-        </w:r>
-      </w:hyperlink>
+      <w:proofErr w:type="spellStart"/>
+      <w:r>
+        <w:fldChar w:fldCharType="begin"/>
+      </w:r>
+      <w:r>
+        <w:instrText xml:space="preserve"> HYPERLINK "https://en.wikipedia.org/wiki/Affero_General_Public_License" \o "Affero General Public License" </w:instrText>
+      </w:r>
+      <w:r>
+        <w:fldChar w:fldCharType="separate"/>
+      </w:r>
+      <w:r>
+        <w:rPr>
+          <w:rStyle w:val="a6"/>
+          <w:rFonts w:asciiTheme="minorEastAsia" w:eastAsiaTheme="minorEastAsia" w:hAnsiTheme="minorEastAsia" w:cs="Arial"/>
+          <w:color w:val="0B0080"/>
+          <w:sz w:val="21"/>
+          <w:szCs w:val="21"/>
+        </w:rPr>
+        <w:t>Affero</w:t>
+      </w:r>
+      <w:proofErr w:type="spellEnd"/>
+      <w:r>
+        <w:rPr>
+          <w:rStyle w:val="a6"/>
+          <w:rFonts w:asciiTheme="minorEastAsia" w:eastAsiaTheme="minorEastAsia" w:hAnsiTheme="minorEastAsia" w:cs="Arial"/>
+          <w:color w:val="0B0080"/>
+          <w:sz w:val="21"/>
+          <w:szCs w:val="21"/>
+        </w:rPr>
+        <w:t xml:space="preserve"> General Public License</w:t>
+      </w:r>
+      <w:r>
+        <w:rPr>
+          <w:rStyle w:val="a6"/>
+          <w:rFonts w:asciiTheme="minorEastAsia" w:eastAsiaTheme="minorEastAsia" w:hAnsiTheme="minorEastAsia" w:cs="Arial"/>
+          <w:color w:val="0B0080"/>
+          <w:sz w:val="21"/>
+          <w:szCs w:val="21"/>
+        </w:rPr>
+        <w:fldChar w:fldCharType="end"/>
+      </w:r>
       <w:r>
         <w:rPr>
           <w:rFonts w:asciiTheme="minorEastAsia" w:eastAsiaTheme="minorEastAsia" w:hAnsiTheme="minorEastAsia" w:cs="Arial"/>
@@ -439,7 +494,7 @@
         </w:rPr>
         <w:t>. Neo also licenses Neo4j with these extensions under closed-source commercial terms.</w:t>
       </w:r>
-      <w:hyperlink r:id="rId13" w:anchor="cite_note-LICENSE-5" w:history="1">
+      <w:hyperlink r:id="rId12" w:anchor="cite_note-LICENSE-5" w:history="1">
         <w:r>
           <w:rPr>
             <w:rStyle w:val="a6"/>
@@ -484,7 +539,7 @@
         </w:rPr>
         <w:t> </w:t>
       </w:r>
-      <w:hyperlink r:id="rId14" w:tooltip="Java (programming language)" w:history="1">
+      <w:hyperlink r:id="rId13" w:tooltip="Java (programming language)" w:history="1">
         <w:r>
           <w:rPr>
             <w:rStyle w:val="a6"/>
@@ -525,7 +580,7 @@
         </w:rPr>
         <w:t> </w:t>
       </w:r>
-      <w:hyperlink r:id="rId15" w:tooltip="Cypher Query Language" w:history="1">
+      <w:hyperlink r:id="rId14" w:tooltip="Cypher Query Language" w:history="1">
         <w:r>
           <w:rPr>
             <w:rStyle w:val="a6"/>
@@ -574,19 +629,16 @@
     <w:p>
       <w:pPr>
         <w:rPr>
+          <w:b/>
+        </w:rPr>
+      </w:pPr>
+      <w:r>
+        <w:rPr>
           <w:rFonts w:hint="eastAsia"/>
           <w:b/>
         </w:rPr>
-      </w:pPr>
-      <w:r>
-        <w:rPr>
-          <w:rFonts w:hint="eastAsia"/>
-          <w:b/>
-        </w:rPr>
         <w:t>How to store</w:t>
       </w:r>
-      <w:bookmarkStart w:id="0" w:name="_GoBack"/>
-      <w:bookmarkEnd w:id="0"/>
     </w:p>
     <w:sectPr>
       <w:pgSz w:w="11906" w:h="16838"/>

</xml_diff>

<commit_message>
update how to store
</commit_message>
<xml_diff>
--- a/Document.docx
+++ b/Document.docx
@@ -92,8 +92,6 @@
       <w:r>
         <w:t>name and relate with course and room</w:t>
       </w:r>
-      <w:bookmarkStart w:id="0" w:name="_GoBack"/>
-      <w:bookmarkEnd w:id="0"/>
     </w:p>
     <w:p/>
     <w:p>
@@ -639,6 +637,63 @@
         </w:rPr>
         <w:t>How to store</w:t>
       </w:r>
+    </w:p>
+    <w:p>
+      <w:r>
+        <w:rPr>
+          <w:rFonts w:hint="eastAsia"/>
+        </w:rPr>
+        <w:t xml:space="preserve">To store data into neo4j, it should use nodes and relationships </w:t>
+      </w:r>
+      <w:r>
+        <w:t>to connect them</w:t>
+      </w:r>
+    </w:p>
+    <w:p>
+      <w:r>
+        <w:t xml:space="preserve">Node: user create a node and give it several attributes to specific and connect </w:t>
+      </w:r>
+      <w:r>
+        <w:t>to other nodes</w:t>
+      </w:r>
+    </w:p>
+    <w:p>
+      <w:r>
+        <w:t>By using: create (</w:t>
+      </w:r>
+      <w:proofErr w:type="spellStart"/>
+      <w:r>
+        <w:t>xxx:Xxx</w:t>
+      </w:r>
+      <w:proofErr w:type="spellEnd"/>
+      <w:r>
+        <w:t>{attribute1:’’,</w:t>
+      </w:r>
+      <w:r>
+        <w:t xml:space="preserve"> </w:t>
+      </w:r>
+      <w:r>
+        <w:t>attribute2:’’})</w:t>
+      </w:r>
+    </w:p>
+    <w:p>
+      <w:r>
+        <w:t>Relationship: this is a link between two nodes to display their relationship</w:t>
+      </w:r>
+      <w:r>
+        <w:t xml:space="preserve"> </w:t>
+      </w:r>
+    </w:p>
+    <w:p>
+      <w:bookmarkStart w:id="0" w:name="_GoBack"/>
+      <w:bookmarkEnd w:id="0"/>
+    </w:p>
+    <w:p>
+      <w:pPr>
+        <w:rPr>
+          <w:rFonts w:hint="eastAsia"/>
+        </w:rPr>
+      </w:pPr>
     </w:p>
     <w:sectPr>
       <w:pgSz w:w="11906" w:h="16838"/>

</xml_diff>

<commit_message>
update how to store/what to store
</commit_message>
<xml_diff>
--- a/Document.docx
+++ b/Document.docx
@@ -69,7 +69,13 @@
         <w:t>tutor</w:t>
       </w:r>
       <w:r>
-        <w:t>s. Each of them have relationship with other</w:t>
+        <w:t xml:space="preserve">s. Each of </w:t>
+      </w:r>
+      <w:r>
+        <w:t>nodes</w:t>
+      </w:r>
+      <w:r>
+        <w:t xml:space="preserve"> have relationship with other</w:t>
       </w:r>
       <w:r>
         <w:t>.</w:t>
@@ -91,6 +97,31 @@
       </w:r>
       <w:r>
         <w:t>name and relate with course and room</w:t>
+      </w:r>
+    </w:p>
+    <w:p>
+      <w:r>
+        <w:t>G</w:t>
+      </w:r>
+      <w:r>
+        <w:rPr>
+          <w:rFonts w:hint="eastAsia"/>
+        </w:rPr>
+        <w:t>roup</w:t>
+      </w:r>
+      <w:r>
+        <w:t xml:space="preserve"> has group number to divide students</w:t>
+      </w:r>
+    </w:p>
+    <w:p/>
+    <w:p>
+      <w:pPr>
+        <w:rPr>
+          <w:rFonts w:hint="eastAsia"/>
+        </w:rPr>
+      </w:pPr>
+      <w:r>
+        <w:t>Relationships connect every nodes, there are BEUSED, RELATE, TEACH, LEARN</w:t>
       </w:r>
     </w:p>
     <w:p/>
@@ -442,47 +473,18 @@
         </w:rPr>
         <w:t> </w:t>
       </w:r>
-      <w:proofErr w:type="spellStart"/>
-      <w:r>
-        <w:fldChar w:fldCharType="begin"/>
-      </w:r>
-      <w:r>
-        <w:instrText xml:space="preserve"> HYPERLINK "https://en.wikipedia.org/wiki/Affero_General_Public_License" \o "Affero General Public License" </w:instrText>
-      </w:r>
-      <w:r>
-        <w:fldChar w:fldCharType="separate"/>
-      </w:r>
-      <w:r>
-        <w:rPr>
-          <w:rStyle w:val="a6"/>
-          <w:rFonts w:asciiTheme="minorEastAsia" w:eastAsiaTheme="minorEastAsia" w:hAnsiTheme="minorEastAsia" w:cs="Arial"/>
-          <w:color w:val="0B0080"/>
-          <w:sz w:val="21"/>
-          <w:szCs w:val="21"/>
-        </w:rPr>
-        <w:t>Affero</w:t>
-      </w:r>
-      <w:proofErr w:type="spellEnd"/>
-      <w:r>
-        <w:rPr>
-          <w:rStyle w:val="a6"/>
-          <w:rFonts w:asciiTheme="minorEastAsia" w:eastAsiaTheme="minorEastAsia" w:hAnsiTheme="minorEastAsia" w:cs="Arial"/>
-          <w:color w:val="0B0080"/>
-          <w:sz w:val="21"/>
-          <w:szCs w:val="21"/>
-        </w:rPr>
-        <w:t xml:space="preserve"> General Public License</w:t>
-      </w:r>
-      <w:r>
-        <w:rPr>
-          <w:rStyle w:val="a6"/>
-          <w:rFonts w:asciiTheme="minorEastAsia" w:eastAsiaTheme="minorEastAsia" w:hAnsiTheme="minorEastAsia" w:cs="Arial"/>
-          <w:color w:val="0B0080"/>
-          <w:sz w:val="21"/>
-          <w:szCs w:val="21"/>
-        </w:rPr>
-        <w:fldChar w:fldCharType="end"/>
-      </w:r>
+      <w:hyperlink r:id="rId12" w:tooltip="Affero General Public License" w:history="1">
+        <w:r>
+          <w:rPr>
+            <w:rStyle w:val="a6"/>
+            <w:rFonts w:asciiTheme="minorEastAsia" w:eastAsiaTheme="minorEastAsia" w:hAnsiTheme="minorEastAsia" w:cs="Arial"/>
+            <w:color w:val="0B0080"/>
+            <w:sz w:val="21"/>
+            <w:szCs w:val="21"/>
+          </w:rPr>
+          <w:t>Affero General Public License</w:t>
+        </w:r>
+      </w:hyperlink>
       <w:r>
         <w:rPr>
           <w:rFonts w:asciiTheme="minorEastAsia" w:eastAsiaTheme="minorEastAsia" w:hAnsiTheme="minorEastAsia" w:cs="Arial"/>
@@ -492,7 +494,7 @@
         </w:rPr>
         <w:t>. Neo also licenses Neo4j with these extensions under closed-source commercial terms.</w:t>
       </w:r>
-      <w:hyperlink r:id="rId12" w:anchor="cite_note-LICENSE-5" w:history="1">
+      <w:hyperlink r:id="rId13" w:anchor="cite_note-LICENSE-5" w:history="1">
         <w:r>
           <w:rPr>
             <w:rStyle w:val="a6"/>
@@ -537,7 +539,7 @@
         </w:rPr>
         <w:t> </w:t>
       </w:r>
-      <w:hyperlink r:id="rId13" w:tooltip="Java (programming language)" w:history="1">
+      <w:hyperlink r:id="rId14" w:tooltip="Java (programming language)" w:history="1">
         <w:r>
           <w:rPr>
             <w:rStyle w:val="a6"/>
@@ -578,7 +580,7 @@
         </w:rPr>
         <w:t> </w:t>
       </w:r>
-      <w:hyperlink r:id="rId14" w:tooltip="Cypher Query Language" w:history="1">
+      <w:hyperlink r:id="rId15" w:tooltip="Cypher Query Language" w:history="1">
         <w:r>
           <w:rPr>
             <w:rStyle w:val="a6"/>
@@ -659,21 +661,37 @@
     </w:p>
     <w:p>
       <w:r>
-        <w:t>By using: create (</w:t>
-      </w:r>
-      <w:proofErr w:type="spellStart"/>
-      <w:r>
-        <w:t>xxx:Xxx</w:t>
-      </w:r>
-      <w:proofErr w:type="spellEnd"/>
-      <w:r>
-        <w:t>{attribute1:’’,</w:t>
+        <w:t>By using: create (xxx:Xxx{attribute1:’</w:t>
+      </w:r>
+      <w:r>
+        <w:t xml:space="preserve">  </w:t>
+      </w:r>
+      <w:r>
+        <w:t>’</w:t>
+      </w:r>
+      <w:r>
+        <w:t xml:space="preserve">   </w:t>
+      </w:r>
+      <w:r>
+        <w:t>,</w:t>
       </w:r>
       <w:r>
         <w:t xml:space="preserve"> </w:t>
       </w:r>
       <w:r>
-        <w:t>attribute2:’’})</w:t>
+        <w:t>attribute2:’</w:t>
+      </w:r>
+      <w:r>
+        <w:t xml:space="preserve">  </w:t>
+      </w:r>
+      <w:r>
+        <w:t>’</w:t>
+      </w:r>
+      <w:r>
+        <w:t xml:space="preserve"> </w:t>
+      </w:r>
+      <w:r>
+        <w:t>})</w:t>
       </w:r>
     </w:p>
     <w:p>
@@ -685,16 +703,19 @@
       </w:r>
     </w:p>
     <w:p>
+      <w:r>
+        <w:t xml:space="preserve">Group has relationship--LEARN with course </w:t>
+      </w:r>
+    </w:p>
+    <w:p>
+      <w:r>
+        <w:t>Course has relationship—BEUSED with room, RELATE with date, TEACH with tutor</w:t>
+      </w:r>
       <w:bookmarkStart w:id="0" w:name="_GoBack"/>
       <w:bookmarkEnd w:id="0"/>
     </w:p>
-    <w:p>
-      <w:pPr>
-        <w:rPr>
-          <w:rFonts w:hint="eastAsia"/>
-        </w:rPr>
-      </w:pPr>
-    </w:p>
+    <w:p/>
+    <w:p/>
     <w:sectPr>
       <w:pgSz w:w="11906" w:h="16838"/>
       <w:pgMar w:top="1440" w:right="1800" w:bottom="1440" w:left="1800" w:header="851" w:footer="992" w:gutter="0"/>

</xml_diff>